<commit_message>
Assestivas de Entradas corrigidas e em pds
</commit_message>
<xml_diff>
--- a/INF1301-Trab02-AW,BR,VM/Documentação/inf1301.docx
+++ b/INF1301-Trab02-AW,BR,VM/Documentação/inf1301.docx
@@ -1,268 +1,626 @@
 
 <file path=word/document.xml><?xml version="1.0" encoding="utf-8"?>
-<w:document xmlns:wpc="http://schemas.microsoft.com/office/word/2010/wordprocessingCanvas" xmlns:mc="http://schemas.openxmlformats.org/markup-compatibility/2006" xmlns:o="urn:schemas-microsoft-com:office:office" xmlns:r="http://schemas.openxmlformats.org/officeDocument/2006/relationships" xmlns:m="http://schemas.openxmlformats.org/officeDocument/2006/math" xmlns:v="urn:schemas-microsoft-com:vml" xmlns:wp14="http://schemas.microsoft.com/office/word/2010/wordprocessingDrawing" xmlns:wp="http://schemas.openxmlformats.org/drawingml/2006/wordprocessingDrawing" xmlns:w10="urn:schemas-microsoft-com:office:word" xmlns:w="http://schemas.openxmlformats.org/wordprocessingml/2006/main" xmlns:w14="http://schemas.microsoft.com/office/word/2010/wordml" xmlns:w15="http://schemas.microsoft.com/office/word/2012/wordml" xmlns:wpg="http://schemas.microsoft.com/office/word/2010/wordprocessingGroup" xmlns:wpi="http://schemas.microsoft.com/office/word/2010/wordprocessingInk" xmlns:wne="http://schemas.microsoft.com/office/word/2006/wordml" xmlns:wps="http://schemas.microsoft.com/office/word/2010/wordprocessingShape" mc:Ignorable="w14 w15 wp14">
+<w:document xmlns:wpc="http://schemas.microsoft.com/office/word/2010/wordprocessingCanvas" xmlns:cx="http://schemas.microsoft.com/office/drawing/2014/chartex" xmlns:cx1="http://schemas.microsoft.com/office/drawing/2015/9/8/chartex" xmlns:cx2="http://schemas.microsoft.com/office/drawing/2015/10/21/chartex" xmlns:cx3="http://schemas.microsoft.com/office/drawing/2016/5/9/chartex" xmlns:cx4="http://schemas.microsoft.com/office/drawing/2016/5/10/chartex" xmlns:cx5="http://schemas.microsoft.com/office/drawing/2016/5/11/chartex" xmlns:cx6="http://schemas.microsoft.com/office/drawing/2016/5/12/chartex" xmlns:cx7="http://schemas.microsoft.com/office/drawing/2016/5/13/chartex" xmlns:cx8="http://schemas.microsoft.com/office/drawing/2016/5/14/chartex" xmlns:mc="http://schemas.openxmlformats.org/markup-compatibility/2006" xmlns:aink="http://schemas.microsoft.com/office/drawing/2016/ink" xmlns:am3d="http://schemas.microsoft.com/office/drawing/2017/model3d" xmlns:o="urn:schemas-microsoft-com:office:office" xmlns:r="http://schemas.openxmlformats.org/officeDocument/2006/relationships" xmlns:m="http://schemas.openxmlformats.org/officeDocument/2006/math" xmlns:v="urn:schemas-microsoft-com:vml" xmlns:wp14="http://schemas.microsoft.com/office/word/2010/wordprocessingDrawing" xmlns:wp="http://schemas.openxmlformats.org/drawingml/2006/wordprocessingDrawing" xmlns:w10="urn:schemas-microsoft-com:office:word" xmlns:w="http://schemas.openxmlformats.org/wordprocessingml/2006/main" xmlns:w14="http://schemas.microsoft.com/office/word/2010/wordml" xmlns:w15="http://schemas.microsoft.com/office/word/2012/wordml" xmlns:w16cid="http://schemas.microsoft.com/office/word/2016/wordml/cid" xmlns:w16se="http://schemas.microsoft.com/office/word/2015/wordml/symex" xmlns:wpg="http://schemas.microsoft.com/office/word/2010/wordprocessingGroup" xmlns:wpi="http://schemas.microsoft.com/office/word/2010/wordprocessingInk" xmlns:wne="http://schemas.microsoft.com/office/word/2006/wordml" xmlns:wps="http://schemas.microsoft.com/office/word/2010/wordprocessingShape" mc:Ignorable="w14 w15 w16se w16cid wp14">
   <w:body>
     <w:p>
+      <w:pPr>
+        <w:rPr>
+          <w:b/>
+          <w:sz w:val="32"/>
+        </w:rPr>
+      </w:pPr>
+      <w:r>
+        <w:rPr>
+          <w:b/>
+          <w:sz w:val="32"/>
+        </w:rPr>
+        <w:t xml:space="preserve">Assertivas Estruturais: </w:t>
+      </w:r>
+    </w:p>
+    <w:p>
+      <w:pPr>
+        <w:rPr>
+          <w:b/>
+        </w:rPr>
+      </w:pPr>
+      <w:r>
+        <w:rPr>
+          <w:b/>
+        </w:rPr>
+        <w:t>LISTA</w:t>
+      </w:r>
+    </w:p>
+    <w:p>
+      <w:pPr>
+        <w:ind w:left="708"/>
+      </w:pPr>
       <w:r>
         <w:t>Seja lista um ponteiro para estrutura cabeça da lista</w:t>
       </w:r>
     </w:p>
     <w:p>
+      <w:pPr>
+        <w:ind w:left="708"/>
+      </w:pPr>
       <w:r>
         <w:t>Seja no um ponteiro para estrutura nó da lista</w:t>
       </w:r>
     </w:p>
     <w:p>
-      <w:r>
-        <w:t>Se no-&gt;</w:t>
-      </w:r>
-      <w:proofErr w:type="spellStart"/>
-      <w:proofErr w:type="gramStart"/>
-      <w:r>
-        <w:t>pProx</w:t>
-      </w:r>
-      <w:proofErr w:type="spellEnd"/>
-      <w:r>
-        <w:t xml:space="preserve"> !</w:t>
-      </w:r>
-      <w:proofErr w:type="gramEnd"/>
-      <w:r>
-        <w:t>= NULL, então no-&gt;</w:t>
-      </w:r>
-      <w:proofErr w:type="spellStart"/>
-      <w:r>
-        <w:t>pProx</w:t>
-      </w:r>
-      <w:proofErr w:type="spellEnd"/>
-      <w:r>
-        <w:t>-&gt;</w:t>
-      </w:r>
-      <w:proofErr w:type="spellStart"/>
-      <w:r>
-        <w:t>pAnd</w:t>
-      </w:r>
-      <w:proofErr w:type="spellEnd"/>
-      <w:r>
-        <w:t xml:space="preserve"> == no</w:t>
-      </w:r>
-    </w:p>
-    <w:p>
-      <w:r>
-        <w:t>Se no-&gt;</w:t>
-      </w:r>
-      <w:proofErr w:type="spellStart"/>
-      <w:proofErr w:type="gramStart"/>
-      <w:r>
-        <w:t>pAnt</w:t>
-      </w:r>
-      <w:proofErr w:type="spellEnd"/>
-      <w:r>
-        <w:t xml:space="preserve"> !</w:t>
-      </w:r>
-      <w:proofErr w:type="gramEnd"/>
-      <w:r>
-        <w:t>= NULL, então no-&gt;</w:t>
-      </w:r>
-      <w:proofErr w:type="spellStart"/>
-      <w:r>
-        <w:t>pAnt</w:t>
-      </w:r>
-      <w:proofErr w:type="spellEnd"/>
-      <w:r>
-        <w:t>-&gt;</w:t>
-      </w:r>
-      <w:proofErr w:type="spellStart"/>
-      <w:r>
-        <w:t>p</w:t>
-      </w:r>
-      <w:r>
-        <w:t>Prox</w:t>
-      </w:r>
-      <w:proofErr w:type="spellEnd"/>
-      <w:r>
-        <w:t xml:space="preserve"> == no</w:t>
-      </w:r>
-    </w:p>
-    <w:p/>
-    <w:p>
-      <w:r>
-        <w:t>Se lista-&gt;</w:t>
-      </w:r>
-      <w:proofErr w:type="spellStart"/>
-      <w:r>
-        <w:t>numElem</w:t>
-      </w:r>
-      <w:proofErr w:type="spellEnd"/>
-      <w:r>
-        <w:t xml:space="preserve"> == 0, então</w:t>
-      </w:r>
-    </w:p>
-    <w:p>
-      <w:pPr>
-        <w:pStyle w:val="PargrafodaLista"/>
+      <w:pPr>
+        <w:ind w:left="708"/>
+      </w:pPr>
+      <w:r>
+        <w:t>Se no-&gt;pProx != NULL, então no-&gt;pProx-&gt;pAnd == no</w:t>
+      </w:r>
+    </w:p>
+    <w:p>
+      <w:pPr>
+        <w:ind w:left="708"/>
+      </w:pPr>
+      <w:r>
+        <w:t>Se no-&gt;pAnt != NULL, então no-&gt;pAnt-&gt;pProx == no</w:t>
+      </w:r>
+    </w:p>
+    <w:p>
+      <w:pPr>
+        <w:ind w:left="708"/>
+      </w:pPr>
+    </w:p>
+    <w:p>
+      <w:pPr>
+        <w:ind w:left="708"/>
+      </w:pPr>
+      <w:r>
+        <w:t>Se lista-&gt;numElem == 0, então</w:t>
+      </w:r>
+    </w:p>
+    <w:p>
+      <w:pPr>
+        <w:pStyle w:val="ListParagraph"/>
         <w:numPr>
           <w:ilvl w:val="0"/>
           <w:numId w:val="1"/>
         </w:numPr>
-      </w:pPr>
-      <w:r>
-        <w:t>Lista-&gt;</w:t>
-      </w:r>
-      <w:proofErr w:type="spellStart"/>
-      <w:r>
-        <w:t>pElemCorr</w:t>
-      </w:r>
-      <w:proofErr w:type="spellEnd"/>
-      <w:r>
-        <w:t xml:space="preserve"> == NULL</w:t>
-      </w:r>
-    </w:p>
-    <w:p>
-      <w:pPr>
-        <w:pStyle w:val="PargrafodaLista"/>
+        <w:ind w:left="1428"/>
+      </w:pPr>
+      <w:r>
+        <w:t>Lista-&gt;pElemCorr == NULL</w:t>
+      </w:r>
+    </w:p>
+    <w:p>
+      <w:pPr>
+        <w:pStyle w:val="ListParagraph"/>
         <w:numPr>
           <w:ilvl w:val="0"/>
           <w:numId w:val="1"/>
         </w:numPr>
-      </w:pPr>
-      <w:r>
-        <w:t>Lista-&gt;</w:t>
-      </w:r>
-      <w:proofErr w:type="spellStart"/>
-      <w:r>
-        <w:t>pOrigemLista</w:t>
-      </w:r>
-      <w:proofErr w:type="spellEnd"/>
-      <w:r>
-        <w:t xml:space="preserve"> == NULL</w:t>
-      </w:r>
-    </w:p>
-    <w:p>
-      <w:pPr>
-        <w:pStyle w:val="PargrafodaLista"/>
+        <w:ind w:left="1428"/>
+      </w:pPr>
+      <w:r>
+        <w:t>Lista-&gt;pOrigemLista == NULL</w:t>
+      </w:r>
+    </w:p>
+    <w:p>
+      <w:pPr>
+        <w:pStyle w:val="ListParagraph"/>
         <w:numPr>
           <w:ilvl w:val="0"/>
           <w:numId w:val="1"/>
         </w:numPr>
-      </w:pPr>
-      <w:proofErr w:type="spellStart"/>
-      <w:r>
-        <w:t>PFimLista</w:t>
-      </w:r>
-      <w:proofErr w:type="spellEnd"/>
-      <w:r>
-        <w:t xml:space="preserve"> == NULL</w:t>
-      </w:r>
-    </w:p>
-    <w:p>
-      <w:r>
-        <w:t>Se lista-&gt;</w:t>
-      </w:r>
-      <w:proofErr w:type="spellStart"/>
-      <w:r>
-        <w:t>numElem</w:t>
-      </w:r>
-      <w:proofErr w:type="spellEnd"/>
-      <w:r>
-        <w:t xml:space="preserve"> &gt; 0, então lista-&gt;</w:t>
-      </w:r>
-      <w:proofErr w:type="spellStart"/>
-      <w:proofErr w:type="gramStart"/>
-      <w:r>
-        <w:t>pElemCorr</w:t>
-      </w:r>
-      <w:proofErr w:type="spellEnd"/>
-      <w:r>
-        <w:t xml:space="preserve"> !</w:t>
-      </w:r>
-      <w:proofErr w:type="gramEnd"/>
-      <w:r>
-        <w:t>= NULL</w:t>
-      </w:r>
-    </w:p>
-    <w:p>
-      <w:r>
-        <w:t>Se lista-&gt;</w:t>
-      </w:r>
-      <w:proofErr w:type="spellStart"/>
-      <w:r>
-        <w:t>numElem</w:t>
-      </w:r>
-      <w:proofErr w:type="spellEnd"/>
-      <w:r>
-        <w:t xml:space="preserve"> == 1, então</w:t>
-      </w:r>
-    </w:p>
-    <w:p>
-      <w:pPr>
-        <w:pStyle w:val="PargrafodaLista"/>
+        <w:ind w:left="1428"/>
+      </w:pPr>
+      <w:r>
+        <w:t>PFimLista == NULL</w:t>
+      </w:r>
+    </w:p>
+    <w:p>
+      <w:pPr>
+        <w:ind w:left="708"/>
+      </w:pPr>
+      <w:r>
+        <w:t>Se lista-&gt;numElem &gt; 0, então lista-&gt;pElemCorr != NULL</w:t>
+      </w:r>
+    </w:p>
+    <w:p>
+      <w:pPr>
+        <w:ind w:left="708"/>
+      </w:pPr>
+      <w:r>
+        <w:t>Se lista-&gt;numElem == 1, então</w:t>
+      </w:r>
+    </w:p>
+    <w:p>
+      <w:pPr>
+        <w:pStyle w:val="ListParagraph"/>
         <w:numPr>
           <w:ilvl w:val="0"/>
           <w:numId w:val="2"/>
         </w:numPr>
-      </w:pPr>
-      <w:proofErr w:type="gramStart"/>
-      <w:r>
-        <w:t>lista</w:t>
-      </w:r>
-      <w:proofErr w:type="gramEnd"/>
-      <w:r>
-        <w:t>-&gt;</w:t>
-      </w:r>
-      <w:proofErr w:type="spellStart"/>
-      <w:r>
-        <w:t>pElemCorr</w:t>
-      </w:r>
-      <w:proofErr w:type="spellEnd"/>
-      <w:r>
-        <w:t xml:space="preserve"> == lista-&gt;</w:t>
-      </w:r>
-      <w:proofErr w:type="spellStart"/>
-      <w:r>
-        <w:t>pOrigemLista</w:t>
-      </w:r>
-      <w:proofErr w:type="spellEnd"/>
-    </w:p>
-    <w:p>
-      <w:pPr>
-        <w:pStyle w:val="PargrafodaLista"/>
+        <w:ind w:left="1428"/>
+      </w:pPr>
+      <w:r>
+        <w:t>lista-&gt;pElemCorr == lista-&gt;pOrigemLista</w:t>
+      </w:r>
+    </w:p>
+    <w:p>
+      <w:pPr>
+        <w:pStyle w:val="ListParagraph"/>
         <w:numPr>
           <w:ilvl w:val="0"/>
           <w:numId w:val="2"/>
         </w:numPr>
-      </w:pPr>
-      <w:proofErr w:type="gramStart"/>
-      <w:r>
-        <w:t>lista</w:t>
-      </w:r>
-      <w:proofErr w:type="gramEnd"/>
-      <w:r>
-        <w:t>-&gt;</w:t>
-      </w:r>
-      <w:proofErr w:type="spellStart"/>
-      <w:r>
-        <w:t>pOrigemLista</w:t>
-      </w:r>
-      <w:proofErr w:type="spellEnd"/>
-      <w:r>
-        <w:t xml:space="preserve"> == lista-&gt;</w:t>
-      </w:r>
-      <w:proofErr w:type="spellStart"/>
-      <w:r>
-        <w:t>pFimLista</w:t>
-      </w:r>
-      <w:proofErr w:type="spellEnd"/>
+        <w:ind w:left="1428"/>
+      </w:pPr>
+      <w:r>
+        <w:t>lista-&gt;pOrigemLista == lista-&gt;pFimLista</w:t>
+      </w:r>
     </w:p>
     <w:p>
       <w:pPr>
         <w:rPr>
-          <w:u w:val="single"/>
+          <w:b/>
         </w:rPr>
       </w:pPr>
-      <w:bookmarkStart w:id="0" w:name="_GoBack"/>
-      <w:bookmarkEnd w:id="0"/>
+      <w:r>
+        <w:rPr>
+          <w:b/>
+        </w:rPr>
+        <w:t>BARALH</w:t>
+      </w:r>
+      <w:r>
+        <w:rPr>
+          <w:b/>
+        </w:rPr>
+        <w:t>O</w:t>
+      </w:r>
+    </w:p>
+    <w:p>
+      <w:r>
+        <w:rPr>
+          <w:b/>
+        </w:rPr>
+        <w:tab/>
+      </w:r>
+      <w:r>
+        <w:t>Seja ValorCarta e ValorManilha um valor da estrutura carta</w:t>
+      </w:r>
+    </w:p>
+    <w:p>
+      <w:r>
+        <w:tab/>
+        <w:t xml:space="preserve">Seja val, uma variável </w:t>
+      </w:r>
+      <w:r>
+        <w:t>do tipo int</w:t>
+      </w:r>
+      <w:r>
+        <w:t xml:space="preserve"> que representa o valor de uma estrutura de carta</w:t>
+      </w:r>
+    </w:p>
+    <w:p/>
+    <w:p>
+      <w:pPr>
+        <w:spacing w:line="276" w:lineRule="auto"/>
+        <w:ind w:firstLine="708"/>
+      </w:pPr>
+      <w:r>
+        <w:t>Se  ValorCarta1 == ValorManilha,</w:t>
+      </w:r>
+      <w:r>
+        <w:t xml:space="preserve"> então</w:t>
+      </w:r>
+    </w:p>
+    <w:p>
+      <w:pPr>
+        <w:spacing w:line="276" w:lineRule="auto"/>
+        <w:ind w:left="360" w:firstLine="708"/>
+      </w:pPr>
+      <w:r>
+        <w:t xml:space="preserve">Se  ValorCarta2 == ValorManilha, </w:t>
+      </w:r>
+      <w:r>
+        <w:t>então</w:t>
+      </w:r>
+    </w:p>
+    <w:p>
+      <w:pPr>
+        <w:spacing w:line="276" w:lineRule="auto"/>
+        <w:ind w:left="708" w:firstLine="708"/>
+      </w:pPr>
+      <w:r>
+        <w:t xml:space="preserve">Se NaipeCarta1 &lt; NaipeCarta2, </w:t>
+      </w:r>
+      <w:r>
+        <w:t>então</w:t>
+      </w:r>
+    </w:p>
+    <w:p>
+      <w:pPr>
+        <w:pStyle w:val="ListParagraph"/>
+        <w:numPr>
+          <w:ilvl w:val="2"/>
+          <w:numId w:val="2"/>
+        </w:numPr>
+        <w:spacing w:line="276" w:lineRule="auto"/>
+      </w:pPr>
+      <w:r>
+        <w:t xml:space="preserve">* </w:t>
+      </w:r>
+      <w:r>
+        <w:t>pMaiorCarta = 1</w:t>
+      </w:r>
+      <w:r>
+        <w:t xml:space="preserve"> </w:t>
+      </w:r>
+    </w:p>
+    <w:p>
+      <w:pPr>
+        <w:spacing w:line="276" w:lineRule="auto"/>
+        <w:ind w:left="708" w:firstLine="708"/>
+      </w:pPr>
+      <w:r>
+        <w:t>Senã</w:t>
+      </w:r>
+      <w:r>
+        <w:t>o</w:t>
+      </w:r>
+    </w:p>
+    <w:p>
+      <w:pPr>
+        <w:pStyle w:val="ListParagraph"/>
+        <w:numPr>
+          <w:ilvl w:val="2"/>
+          <w:numId w:val="2"/>
+        </w:numPr>
+        <w:spacing w:line="276" w:lineRule="auto"/>
+      </w:pPr>
+      <w:r>
+        <w:t xml:space="preserve">* </w:t>
+      </w:r>
+      <w:r>
+        <w:t>pMaiorCarta = 2</w:t>
+      </w:r>
+      <w:r>
+        <w:t xml:space="preserve"> </w:t>
+      </w:r>
+    </w:p>
+    <w:p>
+      <w:pPr>
+        <w:spacing w:line="276" w:lineRule="auto"/>
+      </w:pPr>
+      <w:r>
+        <w:t xml:space="preserve">           </w:t>
+      </w:r>
+    </w:p>
+    <w:p>
+      <w:pPr>
+        <w:pStyle w:val="ListParagraph"/>
+        <w:numPr>
+          <w:ilvl w:val="0"/>
+          <w:numId w:val="6"/>
+        </w:numPr>
+        <w:spacing w:line="276" w:lineRule="auto"/>
+      </w:pPr>
+      <w:r>
+        <w:t>return</w:t>
+      </w:r>
+      <w:r>
+        <w:t xml:space="preserve"> BAR_CondRetOk </w:t>
+      </w:r>
+    </w:p>
+    <w:p>
+      <w:pPr>
+        <w:spacing w:line="276" w:lineRule="auto"/>
+        <w:ind w:left="708"/>
+      </w:pPr>
+      <w:r>
+        <w:t>Senão</w:t>
+      </w:r>
+    </w:p>
+    <w:p>
+      <w:pPr>
+        <w:pStyle w:val="ListParagraph"/>
+        <w:numPr>
+          <w:ilvl w:val="0"/>
+          <w:numId w:val="6"/>
+        </w:numPr>
+        <w:spacing w:line="276" w:lineRule="auto"/>
+        <w:jc w:val="both"/>
+      </w:pPr>
+      <w:r>
+        <w:t>pMaiorCarta = 1</w:t>
+      </w:r>
+    </w:p>
+    <w:p>
+      <w:pPr>
+        <w:pStyle w:val="ListParagraph"/>
+        <w:numPr>
+          <w:ilvl w:val="0"/>
+          <w:numId w:val="6"/>
+        </w:numPr>
+        <w:spacing w:line="276" w:lineRule="auto"/>
+        <w:jc w:val="both"/>
+      </w:pPr>
+      <w:r>
+        <w:t>return</w:t>
+      </w:r>
+      <w:r>
+        <w:t xml:space="preserve"> BAR_CondRetOk</w:t>
+      </w:r>
+    </w:p>
+    <w:p>
+      <w:pPr>
+        <w:spacing w:line="276" w:lineRule="auto"/>
+        <w:ind w:left="708"/>
+        <w:jc w:val="both"/>
+      </w:pPr>
+      <w:r>
+        <w:t>Se ValorCarta1 &gt; ValorCarta2 então</w:t>
+      </w:r>
+    </w:p>
+    <w:p>
+      <w:pPr>
+        <w:pStyle w:val="ListParagraph"/>
+        <w:numPr>
+          <w:ilvl w:val="0"/>
+          <w:numId w:val="7"/>
+        </w:numPr>
+        <w:spacing w:line="276" w:lineRule="auto"/>
+        <w:jc w:val="both"/>
+      </w:pPr>
+      <w:r>
+        <w:lastRenderedPageBreak/>
+        <w:t>* pMaiorCarta = 1</w:t>
+      </w:r>
+    </w:p>
+    <w:p>
+      <w:pPr>
+        <w:spacing w:line="276" w:lineRule="auto"/>
+        <w:ind w:left="708"/>
+        <w:jc w:val="both"/>
+      </w:pPr>
+      <w:r>
+        <w:t>Senão</w:t>
+      </w:r>
+    </w:p>
+    <w:p>
+      <w:pPr>
+        <w:pStyle w:val="ListParagraph"/>
+        <w:numPr>
+          <w:ilvl w:val="0"/>
+          <w:numId w:val="7"/>
+        </w:numPr>
+        <w:spacing w:line="276" w:lineRule="auto"/>
+        <w:jc w:val="both"/>
+      </w:pPr>
+      <w:r>
+        <w:t>* pMaiorCarta = 0</w:t>
+      </w:r>
+    </w:p>
+    <w:p>
+      <w:pPr>
+        <w:spacing w:line="276" w:lineRule="auto"/>
+        <w:ind w:left="708"/>
+        <w:jc w:val="both"/>
+      </w:pPr>
+      <w:r>
+        <w:t>Olha o  val</w:t>
+      </w:r>
+      <w:r>
+        <w:t>, então</w:t>
+      </w:r>
+    </w:p>
+    <w:p>
+      <w:pPr>
+        <w:spacing w:line="276" w:lineRule="auto"/>
+        <w:ind w:left="708"/>
+        <w:jc w:val="both"/>
+      </w:pPr>
+      <w:r>
+        <w:tab/>
+        <w:t xml:space="preserve">Se val == 3, então </w:t>
+      </w:r>
+    </w:p>
+    <w:p>
+      <w:pPr>
+        <w:pStyle w:val="ListParagraph"/>
+        <w:numPr>
+          <w:ilvl w:val="1"/>
+          <w:numId w:val="7"/>
+        </w:numPr>
+        <w:spacing w:line="276" w:lineRule="auto"/>
+        <w:jc w:val="both"/>
+      </w:pPr>
+      <w:r>
+        <w:t>Val = 16</w:t>
+      </w:r>
+    </w:p>
+    <w:p>
+      <w:pPr>
+        <w:spacing w:line="276" w:lineRule="auto"/>
+        <w:ind w:left="708" w:firstLine="708"/>
+        <w:jc w:val="both"/>
+      </w:pPr>
+      <w:r>
+        <w:t xml:space="preserve">Se val == </w:t>
+      </w:r>
+      <w:r>
+        <w:t>2</w:t>
+      </w:r>
+      <w:r>
+        <w:t xml:space="preserve">, então </w:t>
+      </w:r>
+    </w:p>
+    <w:p>
+      <w:pPr>
+        <w:pStyle w:val="ListParagraph"/>
+        <w:numPr>
+          <w:ilvl w:val="1"/>
+          <w:numId w:val="7"/>
+        </w:numPr>
+        <w:spacing w:line="276" w:lineRule="auto"/>
+        <w:jc w:val="both"/>
+      </w:pPr>
+      <w:r>
+        <w:t xml:space="preserve">Val </w:t>
+      </w:r>
+      <w:r>
+        <w:t>= 15</w:t>
+      </w:r>
+    </w:p>
+    <w:p>
+      <w:pPr>
+        <w:spacing w:line="276" w:lineRule="auto"/>
+        <w:ind w:left="708" w:firstLine="708"/>
+        <w:jc w:val="both"/>
+      </w:pPr>
+      <w:r>
+        <w:t xml:space="preserve">Se val == </w:t>
+      </w:r>
+      <w:r>
+        <w:t>A</w:t>
+      </w:r>
+      <w:r>
+        <w:t xml:space="preserve">, então </w:t>
+      </w:r>
+    </w:p>
+    <w:p>
+      <w:pPr>
+        <w:pStyle w:val="ListParagraph"/>
+        <w:numPr>
+          <w:ilvl w:val="1"/>
+          <w:numId w:val="7"/>
+        </w:numPr>
+        <w:spacing w:line="276" w:lineRule="auto"/>
+        <w:jc w:val="both"/>
+      </w:pPr>
+      <w:r>
+        <w:t xml:space="preserve">Val </w:t>
+      </w:r>
+      <w:r>
+        <w:t>= 14</w:t>
+      </w:r>
+    </w:p>
+    <w:p>
+      <w:pPr>
+        <w:spacing w:line="276" w:lineRule="auto"/>
+        <w:ind w:left="708" w:firstLine="708"/>
+        <w:jc w:val="both"/>
+      </w:pPr>
+      <w:r>
+        <w:t xml:space="preserve">Se val == </w:t>
+      </w:r>
+      <w:r>
+        <w:t>J</w:t>
+      </w:r>
+      <w:r>
+        <w:t xml:space="preserve">, então </w:t>
+      </w:r>
+    </w:p>
+    <w:p>
+      <w:pPr>
+        <w:pStyle w:val="ListParagraph"/>
+        <w:numPr>
+          <w:ilvl w:val="1"/>
+          <w:numId w:val="7"/>
+        </w:numPr>
+        <w:spacing w:line="276" w:lineRule="auto"/>
+        <w:jc w:val="both"/>
+      </w:pPr>
+      <w:r>
+        <w:t xml:space="preserve">Val </w:t>
+      </w:r>
+      <w:r>
+        <w:t>= 12</w:t>
+      </w:r>
+    </w:p>
+    <w:p>
+      <w:pPr>
+        <w:spacing w:line="276" w:lineRule="auto"/>
+        <w:ind w:left="708" w:firstLine="708"/>
+        <w:jc w:val="both"/>
+      </w:pPr>
+      <w:r>
+        <w:t xml:space="preserve">Se val == </w:t>
+      </w:r>
+      <w:r>
+        <w:t>Q</w:t>
+      </w:r>
+      <w:r>
+        <w:t xml:space="preserve">, então </w:t>
+      </w:r>
+    </w:p>
+    <w:p>
+      <w:pPr>
+        <w:pStyle w:val="ListParagraph"/>
+        <w:numPr>
+          <w:ilvl w:val="1"/>
+          <w:numId w:val="7"/>
+        </w:numPr>
+        <w:spacing w:line="276" w:lineRule="auto"/>
+        <w:jc w:val="both"/>
+      </w:pPr>
+      <w:r>
+        <w:t xml:space="preserve">Val </w:t>
+      </w:r>
+      <w:r>
+        <w:t>= 11</w:t>
+      </w:r>
+    </w:p>
+    <w:p>
+      <w:pPr>
+        <w:spacing w:line="276" w:lineRule="auto"/>
+        <w:ind w:left="1135" w:firstLine="281"/>
+        <w:jc w:val="both"/>
+      </w:pPr>
+      <w:r>
+        <w:t xml:space="preserve">Se </w:t>
+      </w:r>
+      <w:r>
+        <w:t>val == qualquer outra coisa</w:t>
+      </w:r>
+      <w:r>
+        <w:t xml:space="preserve">, então </w:t>
+      </w:r>
+    </w:p>
+    <w:p>
+      <w:pPr>
+        <w:pStyle w:val="ListParagraph"/>
+        <w:numPr>
+          <w:ilvl w:val="1"/>
+          <w:numId w:val="7"/>
+        </w:numPr>
+        <w:spacing w:line="276" w:lineRule="auto"/>
+        <w:jc w:val="both"/>
+      </w:pPr>
+      <w:r>
+        <w:t>Val = 0</w:t>
+      </w:r>
+    </w:p>
+    <w:p>
+      <w:pPr>
+        <w:jc w:val="both"/>
+      </w:pPr>
+    </w:p>
+    <w:p>
+      <w:pPr>
+        <w:ind w:left="1416"/>
+        <w:jc w:val="both"/>
+      </w:pPr>
+    </w:p>
+    <w:p>
+      <w:pPr>
+        <w:jc w:val="both"/>
+      </w:pPr>
     </w:p>
     <w:sectPr>
+      <w:headerReference w:type="even" r:id="rId7"/>
+      <w:headerReference w:type="default" r:id="rId8"/>
+      <w:footerReference w:type="even" r:id="rId9"/>
+      <w:footerReference w:type="default" r:id="rId10"/>
+      <w:headerReference w:type="first" r:id="rId11"/>
+      <w:footerReference w:type="first" r:id="rId12"/>
       <w:pgSz w:w="11906" w:h="16838"/>
       <w:pgMar w:top="1417" w:right="1701" w:bottom="1417" w:left="1701" w:header="708" w:footer="708" w:gutter="0"/>
       <w:cols w:space="708"/>
@@ -272,9 +630,366 @@
 </w:document>
 </file>
 
+<file path=word/endnotes.xml><?xml version="1.0" encoding="utf-8"?>
+<w:endnotes xmlns:wpc="http://schemas.microsoft.com/office/word/2010/wordprocessingCanvas" xmlns:cx="http://schemas.microsoft.com/office/drawing/2014/chartex" xmlns:cx1="http://schemas.microsoft.com/office/drawing/2015/9/8/chartex" xmlns:cx2="http://schemas.microsoft.com/office/drawing/2015/10/21/chartex" xmlns:cx3="http://schemas.microsoft.com/office/drawing/2016/5/9/chartex" xmlns:cx4="http://schemas.microsoft.com/office/drawing/2016/5/10/chartex" xmlns:cx5="http://schemas.microsoft.com/office/drawing/2016/5/11/chartex" xmlns:cx6="http://schemas.microsoft.com/office/drawing/2016/5/12/chartex" xmlns:cx7="http://schemas.microsoft.com/office/drawing/2016/5/13/chartex" xmlns:cx8="http://schemas.microsoft.com/office/drawing/2016/5/14/chartex" xmlns:mc="http://schemas.openxmlformats.org/markup-compatibility/2006" xmlns:aink="http://schemas.microsoft.com/office/drawing/2016/ink" xmlns:am3d="http://schemas.microsoft.com/office/drawing/2017/model3d" xmlns:o="urn:schemas-microsoft-com:office:office" xmlns:r="http://schemas.openxmlformats.org/officeDocument/2006/relationships" xmlns:m="http://schemas.openxmlformats.org/officeDocument/2006/math" xmlns:v="urn:schemas-microsoft-com:vml" xmlns:wp14="http://schemas.microsoft.com/office/word/2010/wordprocessingDrawing" xmlns:wp="http://schemas.openxmlformats.org/drawingml/2006/wordprocessingDrawing" xmlns:w10="urn:schemas-microsoft-com:office:word" xmlns:w="http://schemas.openxmlformats.org/wordprocessingml/2006/main" xmlns:w14="http://schemas.microsoft.com/office/word/2010/wordml" xmlns:w15="http://schemas.microsoft.com/office/word/2012/wordml" xmlns:w16cid="http://schemas.microsoft.com/office/word/2016/wordml/cid" xmlns:w16se="http://schemas.microsoft.com/office/word/2015/wordml/symex" xmlns:wpg="http://schemas.microsoft.com/office/word/2010/wordprocessingGroup" xmlns:wpi="http://schemas.microsoft.com/office/word/2010/wordprocessingInk" xmlns:wne="http://schemas.microsoft.com/office/word/2006/wordml" xmlns:wps="http://schemas.microsoft.com/office/word/2010/wordprocessingShape" mc:Ignorable="w14 w15 w16se w16cid wp14">
+  <w:endnote w:type="separator" w:id="-1">
+    <w:p>
+      <w:pPr>
+        <w:spacing w:after="0" w:line="240" w:lineRule="auto"/>
+      </w:pPr>
+      <w:r>
+        <w:separator/>
+      </w:r>
+    </w:p>
+  </w:endnote>
+  <w:endnote w:type="continuationSeparator" w:id="0">
+    <w:p>
+      <w:pPr>
+        <w:spacing w:after="0" w:line="240" w:lineRule="auto"/>
+      </w:pPr>
+      <w:r>
+        <w:continuationSeparator/>
+      </w:r>
+    </w:p>
+  </w:endnote>
+</w:endnotes>
+</file>
+
+<file path=word/footer1.xml><?xml version="1.0" encoding="utf-8"?>
+<w:ftr xmlns:wpc="http://schemas.microsoft.com/office/word/2010/wordprocessingCanvas" xmlns:cx="http://schemas.microsoft.com/office/drawing/2014/chartex" xmlns:cx1="http://schemas.microsoft.com/office/drawing/2015/9/8/chartex" xmlns:cx2="http://schemas.microsoft.com/office/drawing/2015/10/21/chartex" xmlns:cx3="http://schemas.microsoft.com/office/drawing/2016/5/9/chartex" xmlns:cx4="http://schemas.microsoft.com/office/drawing/2016/5/10/chartex" xmlns:cx5="http://schemas.microsoft.com/office/drawing/2016/5/11/chartex" xmlns:cx6="http://schemas.microsoft.com/office/drawing/2016/5/12/chartex" xmlns:cx7="http://schemas.microsoft.com/office/drawing/2016/5/13/chartex" xmlns:cx8="http://schemas.microsoft.com/office/drawing/2016/5/14/chartex" xmlns:mc="http://schemas.openxmlformats.org/markup-compatibility/2006" xmlns:aink="http://schemas.microsoft.com/office/drawing/2016/ink" xmlns:am3d="http://schemas.microsoft.com/office/drawing/2017/model3d" xmlns:o="urn:schemas-microsoft-com:office:office" xmlns:r="http://schemas.openxmlformats.org/officeDocument/2006/relationships" xmlns:m="http://schemas.openxmlformats.org/officeDocument/2006/math" xmlns:v="urn:schemas-microsoft-com:vml" xmlns:wp14="http://schemas.microsoft.com/office/word/2010/wordprocessingDrawing" xmlns:wp="http://schemas.openxmlformats.org/drawingml/2006/wordprocessingDrawing" xmlns:w10="urn:schemas-microsoft-com:office:word" xmlns:w="http://schemas.openxmlformats.org/wordprocessingml/2006/main" xmlns:w14="http://schemas.microsoft.com/office/word/2010/wordml" xmlns:w15="http://schemas.microsoft.com/office/word/2012/wordml" xmlns:w16cid="http://schemas.microsoft.com/office/word/2016/wordml/cid" xmlns:w16se="http://schemas.microsoft.com/office/word/2015/wordml/symex" xmlns:wpg="http://schemas.microsoft.com/office/word/2010/wordprocessingGroup" xmlns:wpi="http://schemas.microsoft.com/office/word/2010/wordprocessingInk" xmlns:wne="http://schemas.microsoft.com/office/word/2006/wordml" xmlns:wps="http://schemas.microsoft.com/office/word/2010/wordprocessingShape" mc:Ignorable="w14 w15 w16se w16cid wp14">
+  <w:p>
+    <w:pPr>
+      <w:pStyle w:val="Footer"/>
+    </w:pPr>
+  </w:p>
+</w:ftr>
+</file>
+
+<file path=word/footer2.xml><?xml version="1.0" encoding="utf-8"?>
+<w:ftr xmlns:wpc="http://schemas.microsoft.com/office/word/2010/wordprocessingCanvas" xmlns:cx="http://schemas.microsoft.com/office/drawing/2014/chartex" xmlns:cx1="http://schemas.microsoft.com/office/drawing/2015/9/8/chartex" xmlns:cx2="http://schemas.microsoft.com/office/drawing/2015/10/21/chartex" xmlns:cx3="http://schemas.microsoft.com/office/drawing/2016/5/9/chartex" xmlns:cx4="http://schemas.microsoft.com/office/drawing/2016/5/10/chartex" xmlns:cx5="http://schemas.microsoft.com/office/drawing/2016/5/11/chartex" xmlns:cx6="http://schemas.microsoft.com/office/drawing/2016/5/12/chartex" xmlns:cx7="http://schemas.microsoft.com/office/drawing/2016/5/13/chartex" xmlns:cx8="http://schemas.microsoft.com/office/drawing/2016/5/14/chartex" xmlns:mc="http://schemas.openxmlformats.org/markup-compatibility/2006" xmlns:aink="http://schemas.microsoft.com/office/drawing/2016/ink" xmlns:am3d="http://schemas.microsoft.com/office/drawing/2017/model3d" xmlns:o="urn:schemas-microsoft-com:office:office" xmlns:r="http://schemas.openxmlformats.org/officeDocument/2006/relationships" xmlns:m="http://schemas.openxmlformats.org/officeDocument/2006/math" xmlns:v="urn:schemas-microsoft-com:vml" xmlns:wp14="http://schemas.microsoft.com/office/word/2010/wordprocessingDrawing" xmlns:wp="http://schemas.openxmlformats.org/drawingml/2006/wordprocessingDrawing" xmlns:w10="urn:schemas-microsoft-com:office:word" xmlns:w="http://schemas.openxmlformats.org/wordprocessingml/2006/main" xmlns:w14="http://schemas.microsoft.com/office/word/2010/wordml" xmlns:w15="http://schemas.microsoft.com/office/word/2012/wordml" xmlns:w16cid="http://schemas.microsoft.com/office/word/2016/wordml/cid" xmlns:w16se="http://schemas.microsoft.com/office/word/2015/wordml/symex" xmlns:wpg="http://schemas.microsoft.com/office/word/2010/wordprocessingGroup" xmlns:wpi="http://schemas.microsoft.com/office/word/2010/wordprocessingInk" xmlns:wne="http://schemas.microsoft.com/office/word/2006/wordml" xmlns:wps="http://schemas.microsoft.com/office/word/2010/wordprocessingShape" mc:Ignorable="w14 w15 w16se w16cid wp14">
+  <w:p>
+    <w:pPr>
+      <w:pStyle w:val="Footer"/>
+    </w:pPr>
+  </w:p>
+</w:ftr>
+</file>
+
+<file path=word/footer3.xml><?xml version="1.0" encoding="utf-8"?>
+<w:ftr xmlns:wpc="http://schemas.microsoft.com/office/word/2010/wordprocessingCanvas" xmlns:cx="http://schemas.microsoft.com/office/drawing/2014/chartex" xmlns:cx1="http://schemas.microsoft.com/office/drawing/2015/9/8/chartex" xmlns:cx2="http://schemas.microsoft.com/office/drawing/2015/10/21/chartex" xmlns:cx3="http://schemas.microsoft.com/office/drawing/2016/5/9/chartex" xmlns:cx4="http://schemas.microsoft.com/office/drawing/2016/5/10/chartex" xmlns:cx5="http://schemas.microsoft.com/office/drawing/2016/5/11/chartex" xmlns:cx6="http://schemas.microsoft.com/office/drawing/2016/5/12/chartex" xmlns:cx7="http://schemas.microsoft.com/office/drawing/2016/5/13/chartex" xmlns:cx8="http://schemas.microsoft.com/office/drawing/2016/5/14/chartex" xmlns:mc="http://schemas.openxmlformats.org/markup-compatibility/2006" xmlns:aink="http://schemas.microsoft.com/office/drawing/2016/ink" xmlns:am3d="http://schemas.microsoft.com/office/drawing/2017/model3d" xmlns:o="urn:schemas-microsoft-com:office:office" xmlns:r="http://schemas.openxmlformats.org/officeDocument/2006/relationships" xmlns:m="http://schemas.openxmlformats.org/officeDocument/2006/math" xmlns:v="urn:schemas-microsoft-com:vml" xmlns:wp14="http://schemas.microsoft.com/office/word/2010/wordprocessingDrawing" xmlns:wp="http://schemas.openxmlformats.org/drawingml/2006/wordprocessingDrawing" xmlns:w10="urn:schemas-microsoft-com:office:word" xmlns:w="http://schemas.openxmlformats.org/wordprocessingml/2006/main" xmlns:w14="http://schemas.microsoft.com/office/word/2010/wordml" xmlns:w15="http://schemas.microsoft.com/office/word/2012/wordml" xmlns:w16cid="http://schemas.microsoft.com/office/word/2016/wordml/cid" xmlns:w16se="http://schemas.microsoft.com/office/word/2015/wordml/symex" xmlns:wpg="http://schemas.microsoft.com/office/word/2010/wordprocessingGroup" xmlns:wpi="http://schemas.microsoft.com/office/word/2010/wordprocessingInk" xmlns:wne="http://schemas.microsoft.com/office/word/2006/wordml" xmlns:wps="http://schemas.microsoft.com/office/word/2010/wordprocessingShape" mc:Ignorable="w14 w15 w16se w16cid wp14">
+  <w:p>
+    <w:pPr>
+      <w:pStyle w:val="Footer"/>
+    </w:pPr>
+  </w:p>
+</w:ftr>
+</file>
+
+<file path=word/footnotes.xml><?xml version="1.0" encoding="utf-8"?>
+<w:footnotes xmlns:wpc="http://schemas.microsoft.com/office/word/2010/wordprocessingCanvas" xmlns:cx="http://schemas.microsoft.com/office/drawing/2014/chartex" xmlns:cx1="http://schemas.microsoft.com/office/drawing/2015/9/8/chartex" xmlns:cx2="http://schemas.microsoft.com/office/drawing/2015/10/21/chartex" xmlns:cx3="http://schemas.microsoft.com/office/drawing/2016/5/9/chartex" xmlns:cx4="http://schemas.microsoft.com/office/drawing/2016/5/10/chartex" xmlns:cx5="http://schemas.microsoft.com/office/drawing/2016/5/11/chartex" xmlns:cx6="http://schemas.microsoft.com/office/drawing/2016/5/12/chartex" xmlns:cx7="http://schemas.microsoft.com/office/drawing/2016/5/13/chartex" xmlns:cx8="http://schemas.microsoft.com/office/drawing/2016/5/14/chartex" xmlns:mc="http://schemas.openxmlformats.org/markup-compatibility/2006" xmlns:aink="http://schemas.microsoft.com/office/drawing/2016/ink" xmlns:am3d="http://schemas.microsoft.com/office/drawing/2017/model3d" xmlns:o="urn:schemas-microsoft-com:office:office" xmlns:r="http://schemas.openxmlformats.org/officeDocument/2006/relationships" xmlns:m="http://schemas.openxmlformats.org/officeDocument/2006/math" xmlns:v="urn:schemas-microsoft-com:vml" xmlns:wp14="http://schemas.microsoft.com/office/word/2010/wordprocessingDrawing" xmlns:wp="http://schemas.openxmlformats.org/drawingml/2006/wordprocessingDrawing" xmlns:w10="urn:schemas-microsoft-com:office:word" xmlns:w="http://schemas.openxmlformats.org/wordprocessingml/2006/main" xmlns:w14="http://schemas.microsoft.com/office/word/2010/wordml" xmlns:w15="http://schemas.microsoft.com/office/word/2012/wordml" xmlns:w16cid="http://schemas.microsoft.com/office/word/2016/wordml/cid" xmlns:w16se="http://schemas.microsoft.com/office/word/2015/wordml/symex" xmlns:wpg="http://schemas.microsoft.com/office/word/2010/wordprocessingGroup" xmlns:wpi="http://schemas.microsoft.com/office/word/2010/wordprocessingInk" xmlns:wne="http://schemas.microsoft.com/office/word/2006/wordml" xmlns:wps="http://schemas.microsoft.com/office/word/2010/wordprocessingShape" mc:Ignorable="w14 w15 w16se w16cid wp14">
+  <w:footnote w:type="separator" w:id="-1">
+    <w:p>
+      <w:pPr>
+        <w:spacing w:after="0" w:line="240" w:lineRule="auto"/>
+      </w:pPr>
+      <w:r>
+        <w:separator/>
+      </w:r>
+    </w:p>
+  </w:footnote>
+  <w:footnote w:type="continuationSeparator" w:id="0">
+    <w:p>
+      <w:pPr>
+        <w:spacing w:after="0" w:line="240" w:lineRule="auto"/>
+      </w:pPr>
+      <w:r>
+        <w:continuationSeparator/>
+      </w:r>
+    </w:p>
+  </w:footnote>
+</w:footnotes>
+</file>
+
+<file path=word/header1.xml><?xml version="1.0" encoding="utf-8"?>
+<w:hdr xmlns:wpc="http://schemas.microsoft.com/office/word/2010/wordprocessingCanvas" xmlns:cx="http://schemas.microsoft.com/office/drawing/2014/chartex" xmlns:cx1="http://schemas.microsoft.com/office/drawing/2015/9/8/chartex" xmlns:cx2="http://schemas.microsoft.com/office/drawing/2015/10/21/chartex" xmlns:cx3="http://schemas.microsoft.com/office/drawing/2016/5/9/chartex" xmlns:cx4="http://schemas.microsoft.com/office/drawing/2016/5/10/chartex" xmlns:cx5="http://schemas.microsoft.com/office/drawing/2016/5/11/chartex" xmlns:cx6="http://schemas.microsoft.com/office/drawing/2016/5/12/chartex" xmlns:cx7="http://schemas.microsoft.com/office/drawing/2016/5/13/chartex" xmlns:cx8="http://schemas.microsoft.com/office/drawing/2016/5/14/chartex" xmlns:mc="http://schemas.openxmlformats.org/markup-compatibility/2006" xmlns:aink="http://schemas.microsoft.com/office/drawing/2016/ink" xmlns:am3d="http://schemas.microsoft.com/office/drawing/2017/model3d" xmlns:o="urn:schemas-microsoft-com:office:office" xmlns:r="http://schemas.openxmlformats.org/officeDocument/2006/relationships" xmlns:m="http://schemas.openxmlformats.org/officeDocument/2006/math" xmlns:v="urn:schemas-microsoft-com:vml" xmlns:wp14="http://schemas.microsoft.com/office/word/2010/wordprocessingDrawing" xmlns:wp="http://schemas.openxmlformats.org/drawingml/2006/wordprocessingDrawing" xmlns:w10="urn:schemas-microsoft-com:office:word" xmlns:w="http://schemas.openxmlformats.org/wordprocessingml/2006/main" xmlns:w14="http://schemas.microsoft.com/office/word/2010/wordml" xmlns:w15="http://schemas.microsoft.com/office/word/2012/wordml" xmlns:w16cid="http://schemas.microsoft.com/office/word/2016/wordml/cid" xmlns:w16se="http://schemas.microsoft.com/office/word/2015/wordml/symex" xmlns:wpg="http://schemas.microsoft.com/office/word/2010/wordprocessingGroup" xmlns:wpi="http://schemas.microsoft.com/office/word/2010/wordprocessingInk" xmlns:wne="http://schemas.microsoft.com/office/word/2006/wordml" xmlns:wps="http://schemas.microsoft.com/office/word/2010/wordprocessingShape" mc:Ignorable="w14 w15 w16se w16cid wp14">
+  <w:p>
+    <w:pPr>
+      <w:pStyle w:val="Header"/>
+    </w:pPr>
+  </w:p>
+</w:hdr>
+</file>
+
+<file path=word/header2.xml><?xml version="1.0" encoding="utf-8"?>
+<w:hdr xmlns:wpc="http://schemas.microsoft.com/office/word/2010/wordprocessingCanvas" xmlns:cx="http://schemas.microsoft.com/office/drawing/2014/chartex" xmlns:cx1="http://schemas.microsoft.com/office/drawing/2015/9/8/chartex" xmlns:cx2="http://schemas.microsoft.com/office/drawing/2015/10/21/chartex" xmlns:cx3="http://schemas.microsoft.com/office/drawing/2016/5/9/chartex" xmlns:cx4="http://schemas.microsoft.com/office/drawing/2016/5/10/chartex" xmlns:cx5="http://schemas.microsoft.com/office/drawing/2016/5/11/chartex" xmlns:cx6="http://schemas.microsoft.com/office/drawing/2016/5/12/chartex" xmlns:cx7="http://schemas.microsoft.com/office/drawing/2016/5/13/chartex" xmlns:cx8="http://schemas.microsoft.com/office/drawing/2016/5/14/chartex" xmlns:mc="http://schemas.openxmlformats.org/markup-compatibility/2006" xmlns:aink="http://schemas.microsoft.com/office/drawing/2016/ink" xmlns:am3d="http://schemas.microsoft.com/office/drawing/2017/model3d" xmlns:o="urn:schemas-microsoft-com:office:office" xmlns:r="http://schemas.openxmlformats.org/officeDocument/2006/relationships" xmlns:m="http://schemas.openxmlformats.org/officeDocument/2006/math" xmlns:v="urn:schemas-microsoft-com:vml" xmlns:wp14="http://schemas.microsoft.com/office/word/2010/wordprocessingDrawing" xmlns:wp="http://schemas.openxmlformats.org/drawingml/2006/wordprocessingDrawing" xmlns:w10="urn:schemas-microsoft-com:office:word" xmlns:w="http://schemas.openxmlformats.org/wordprocessingml/2006/main" xmlns:w14="http://schemas.microsoft.com/office/word/2010/wordml" xmlns:w15="http://schemas.microsoft.com/office/word/2012/wordml" xmlns:w16cid="http://schemas.microsoft.com/office/word/2016/wordml/cid" xmlns:w16se="http://schemas.microsoft.com/office/word/2015/wordml/symex" xmlns:wpg="http://schemas.microsoft.com/office/word/2010/wordprocessingGroup" xmlns:wpi="http://schemas.microsoft.com/office/word/2010/wordprocessingInk" xmlns:wne="http://schemas.microsoft.com/office/word/2006/wordml" xmlns:wps="http://schemas.microsoft.com/office/word/2010/wordprocessingShape" mc:Ignorable="w14 w15 w16se w16cid wp14">
+  <w:p>
+    <w:pPr>
+      <w:pStyle w:val="Header"/>
+    </w:pPr>
+    <w:r>
+      <w:t>Alexandre Wanick</w:t>
+    </w:r>
+  </w:p>
+  <w:p>
+    <w:pPr>
+      <w:pStyle w:val="Header"/>
+    </w:pPr>
+    <w:r>
+      <w:t>Bernardo Ruga</w:t>
+    </w:r>
+  </w:p>
+  <w:p>
+    <w:pPr>
+      <w:pStyle w:val="Header"/>
+    </w:pPr>
+    <w:r>
+      <w:t>Victor Meira</w:t>
+    </w:r>
+    <w:bookmarkStart w:id="0" w:name="_GoBack"/>
+    <w:bookmarkEnd w:id="0"/>
+  </w:p>
+</w:hdr>
+</file>
+
+<file path=word/header3.xml><?xml version="1.0" encoding="utf-8"?>
+<w:hdr xmlns:wpc="http://schemas.microsoft.com/office/word/2010/wordprocessingCanvas" xmlns:cx="http://schemas.microsoft.com/office/drawing/2014/chartex" xmlns:cx1="http://schemas.microsoft.com/office/drawing/2015/9/8/chartex" xmlns:cx2="http://schemas.microsoft.com/office/drawing/2015/10/21/chartex" xmlns:cx3="http://schemas.microsoft.com/office/drawing/2016/5/9/chartex" xmlns:cx4="http://schemas.microsoft.com/office/drawing/2016/5/10/chartex" xmlns:cx5="http://schemas.microsoft.com/office/drawing/2016/5/11/chartex" xmlns:cx6="http://schemas.microsoft.com/office/drawing/2016/5/12/chartex" xmlns:cx7="http://schemas.microsoft.com/office/drawing/2016/5/13/chartex" xmlns:cx8="http://schemas.microsoft.com/office/drawing/2016/5/14/chartex" xmlns:mc="http://schemas.openxmlformats.org/markup-compatibility/2006" xmlns:aink="http://schemas.microsoft.com/office/drawing/2016/ink" xmlns:am3d="http://schemas.microsoft.com/office/drawing/2017/model3d" xmlns:o="urn:schemas-microsoft-com:office:office" xmlns:r="http://schemas.openxmlformats.org/officeDocument/2006/relationships" xmlns:m="http://schemas.openxmlformats.org/officeDocument/2006/math" xmlns:v="urn:schemas-microsoft-com:vml" xmlns:wp14="http://schemas.microsoft.com/office/word/2010/wordprocessingDrawing" xmlns:wp="http://schemas.openxmlformats.org/drawingml/2006/wordprocessingDrawing" xmlns:w10="urn:schemas-microsoft-com:office:word" xmlns:w="http://schemas.openxmlformats.org/wordprocessingml/2006/main" xmlns:w14="http://schemas.microsoft.com/office/word/2010/wordml" xmlns:w15="http://schemas.microsoft.com/office/word/2012/wordml" xmlns:w16cid="http://schemas.microsoft.com/office/word/2016/wordml/cid" xmlns:w16se="http://schemas.microsoft.com/office/word/2015/wordml/symex" xmlns:wpg="http://schemas.microsoft.com/office/word/2010/wordprocessingGroup" xmlns:wpi="http://schemas.microsoft.com/office/word/2010/wordprocessingInk" xmlns:wne="http://schemas.microsoft.com/office/word/2006/wordml" xmlns:wps="http://schemas.microsoft.com/office/word/2010/wordprocessingShape" mc:Ignorable="w14 w15 w16se w16cid wp14">
+  <w:p>
+    <w:pPr>
+      <w:pStyle w:val="Header"/>
+    </w:pPr>
+  </w:p>
+</w:hdr>
+</file>
+
 <file path=word/numbering.xml><?xml version="1.0" encoding="utf-8"?>
-<w:numbering xmlns:wpc="http://schemas.microsoft.com/office/word/2010/wordprocessingCanvas" xmlns:mc="http://schemas.openxmlformats.org/markup-compatibility/2006" xmlns:o="urn:schemas-microsoft-com:office:office" xmlns:r="http://schemas.openxmlformats.org/officeDocument/2006/relationships" xmlns:m="http://schemas.openxmlformats.org/officeDocument/2006/math" xmlns:v="urn:schemas-microsoft-com:vml" xmlns:wp14="http://schemas.microsoft.com/office/word/2010/wordprocessingDrawing" xmlns:wp="http://schemas.openxmlformats.org/drawingml/2006/wordprocessingDrawing" xmlns:w10="urn:schemas-microsoft-com:office:word" xmlns:w="http://schemas.openxmlformats.org/wordprocessingml/2006/main" xmlns:w14="http://schemas.microsoft.com/office/word/2010/wordml" xmlns:w15="http://schemas.microsoft.com/office/word/2012/wordml" xmlns:wpg="http://schemas.microsoft.com/office/word/2010/wordprocessingGroup" xmlns:wpi="http://schemas.microsoft.com/office/word/2010/wordprocessingInk" xmlns:wne="http://schemas.microsoft.com/office/word/2006/wordml" xmlns:wps="http://schemas.microsoft.com/office/word/2010/wordprocessingShape" mc:Ignorable="w14 w15 wp14">
+<w:numbering xmlns:wpc="http://schemas.microsoft.com/office/word/2010/wordprocessingCanvas" xmlns:cx="http://schemas.microsoft.com/office/drawing/2014/chartex" xmlns:cx1="http://schemas.microsoft.com/office/drawing/2015/9/8/chartex" xmlns:cx2="http://schemas.microsoft.com/office/drawing/2015/10/21/chartex" xmlns:cx3="http://schemas.microsoft.com/office/drawing/2016/5/9/chartex" xmlns:cx4="http://schemas.microsoft.com/office/drawing/2016/5/10/chartex" xmlns:cx5="http://schemas.microsoft.com/office/drawing/2016/5/11/chartex" xmlns:cx6="http://schemas.microsoft.com/office/drawing/2016/5/12/chartex" xmlns:cx7="http://schemas.microsoft.com/office/drawing/2016/5/13/chartex" xmlns:cx8="http://schemas.microsoft.com/office/drawing/2016/5/14/chartex" xmlns:mc="http://schemas.openxmlformats.org/markup-compatibility/2006" xmlns:aink="http://schemas.microsoft.com/office/drawing/2016/ink" xmlns:am3d="http://schemas.microsoft.com/office/drawing/2017/model3d" xmlns:o="urn:schemas-microsoft-com:office:office" xmlns:r="http://schemas.openxmlformats.org/officeDocument/2006/relationships" xmlns:m="http://schemas.openxmlformats.org/officeDocument/2006/math" xmlns:v="urn:schemas-microsoft-com:vml" xmlns:wp14="http://schemas.microsoft.com/office/word/2010/wordprocessingDrawing" xmlns:wp="http://schemas.openxmlformats.org/drawingml/2006/wordprocessingDrawing" xmlns:w10="urn:schemas-microsoft-com:office:word" xmlns:w="http://schemas.openxmlformats.org/wordprocessingml/2006/main" xmlns:w14="http://schemas.microsoft.com/office/word/2010/wordml" xmlns:w15="http://schemas.microsoft.com/office/word/2012/wordml" xmlns:w16cid="http://schemas.microsoft.com/office/word/2016/wordml/cid" xmlns:w16se="http://schemas.microsoft.com/office/word/2015/wordml/symex" xmlns:wpg="http://schemas.microsoft.com/office/word/2010/wordprocessingGroup" xmlns:wpi="http://schemas.microsoft.com/office/word/2010/wordprocessingInk" xmlns:wne="http://schemas.microsoft.com/office/word/2006/wordml" xmlns:wps="http://schemas.microsoft.com/office/word/2010/wordprocessingShape" mc:Ignorable="w14 w15 w16se w16cid wp14">
   <w:abstractNum w:abstractNumId="0" w15:restartNumberingAfterBreak="0">
+    <w:nsid w:val="05F9625E"/>
+    <w:multiLevelType w:val="hybridMultilevel"/>
+    <w:tmpl w:val="F4E45C6C"/>
+    <w:lvl w:ilvl="0" w:tplc="04090001">
+      <w:start w:val="1"/>
+      <w:numFmt w:val="bullet"/>
+      <w:lvlText w:val=""/>
+      <w:lvlJc w:val="left"/>
+      <w:pPr>
+        <w:ind w:left="1068" w:hanging="360"/>
+      </w:pPr>
+      <w:rPr>
+        <w:rFonts w:ascii="Symbol" w:hAnsi="Symbol" w:hint="default"/>
+      </w:rPr>
+    </w:lvl>
+    <w:lvl w:ilvl="1" w:tplc="04090003" w:tentative="1">
+      <w:start w:val="1"/>
+      <w:numFmt w:val="bullet"/>
+      <w:lvlText w:val="o"/>
+      <w:lvlJc w:val="left"/>
+      <w:pPr>
+        <w:ind w:left="1788" w:hanging="360"/>
+      </w:pPr>
+      <w:rPr>
+        <w:rFonts w:ascii="Courier New" w:hAnsi="Courier New" w:cs="Courier New" w:hint="default"/>
+      </w:rPr>
+    </w:lvl>
+    <w:lvl w:ilvl="2" w:tplc="04090005" w:tentative="1">
+      <w:start w:val="1"/>
+      <w:numFmt w:val="bullet"/>
+      <w:lvlText w:val=""/>
+      <w:lvlJc w:val="left"/>
+      <w:pPr>
+        <w:ind w:left="2508" w:hanging="360"/>
+      </w:pPr>
+      <w:rPr>
+        <w:rFonts w:ascii="Wingdings" w:hAnsi="Wingdings" w:hint="default"/>
+      </w:rPr>
+    </w:lvl>
+    <w:lvl w:ilvl="3" w:tplc="04090001" w:tentative="1">
+      <w:start w:val="1"/>
+      <w:numFmt w:val="bullet"/>
+      <w:lvlText w:val=""/>
+      <w:lvlJc w:val="left"/>
+      <w:pPr>
+        <w:ind w:left="3228" w:hanging="360"/>
+      </w:pPr>
+      <w:rPr>
+        <w:rFonts w:ascii="Symbol" w:hAnsi="Symbol" w:hint="default"/>
+      </w:rPr>
+    </w:lvl>
+    <w:lvl w:ilvl="4" w:tplc="04090003" w:tentative="1">
+      <w:start w:val="1"/>
+      <w:numFmt w:val="bullet"/>
+      <w:lvlText w:val="o"/>
+      <w:lvlJc w:val="left"/>
+      <w:pPr>
+        <w:ind w:left="3948" w:hanging="360"/>
+      </w:pPr>
+      <w:rPr>
+        <w:rFonts w:ascii="Courier New" w:hAnsi="Courier New" w:cs="Courier New" w:hint="default"/>
+      </w:rPr>
+    </w:lvl>
+    <w:lvl w:ilvl="5" w:tplc="04090005" w:tentative="1">
+      <w:start w:val="1"/>
+      <w:numFmt w:val="bullet"/>
+      <w:lvlText w:val=""/>
+      <w:lvlJc w:val="left"/>
+      <w:pPr>
+        <w:ind w:left="4668" w:hanging="360"/>
+      </w:pPr>
+      <w:rPr>
+        <w:rFonts w:ascii="Wingdings" w:hAnsi="Wingdings" w:hint="default"/>
+      </w:rPr>
+    </w:lvl>
+    <w:lvl w:ilvl="6" w:tplc="04090001" w:tentative="1">
+      <w:start w:val="1"/>
+      <w:numFmt w:val="bullet"/>
+      <w:lvlText w:val=""/>
+      <w:lvlJc w:val="left"/>
+      <w:pPr>
+        <w:ind w:left="5388" w:hanging="360"/>
+      </w:pPr>
+      <w:rPr>
+        <w:rFonts w:ascii="Symbol" w:hAnsi="Symbol" w:hint="default"/>
+      </w:rPr>
+    </w:lvl>
+    <w:lvl w:ilvl="7" w:tplc="04090003" w:tentative="1">
+      <w:start w:val="1"/>
+      <w:numFmt w:val="bullet"/>
+      <w:lvlText w:val="o"/>
+      <w:lvlJc w:val="left"/>
+      <w:pPr>
+        <w:ind w:left="6108" w:hanging="360"/>
+      </w:pPr>
+      <w:rPr>
+        <w:rFonts w:ascii="Courier New" w:hAnsi="Courier New" w:cs="Courier New" w:hint="default"/>
+      </w:rPr>
+    </w:lvl>
+    <w:lvl w:ilvl="8" w:tplc="04090005" w:tentative="1">
+      <w:start w:val="1"/>
+      <w:numFmt w:val="bullet"/>
+      <w:lvlText w:val=""/>
+      <w:lvlJc w:val="left"/>
+      <w:pPr>
+        <w:ind w:left="6828" w:hanging="360"/>
+      </w:pPr>
+      <w:rPr>
+        <w:rFonts w:ascii="Wingdings" w:hAnsi="Wingdings" w:hint="default"/>
+      </w:rPr>
+    </w:lvl>
+  </w:abstractNum>
+  <w:abstractNum w:abstractNumId="1" w15:restartNumberingAfterBreak="0">
+    <w:nsid w:val="269A1647"/>
+    <w:multiLevelType w:val="hybridMultilevel"/>
+    <w:tmpl w:val="B4CA40A6"/>
+    <w:lvl w:ilvl="0" w:tplc="04090001">
+      <w:start w:val="1"/>
+      <w:numFmt w:val="bullet"/>
+      <w:lvlText w:val=""/>
+      <w:lvlJc w:val="left"/>
+      <w:pPr>
+        <w:ind w:left="2842" w:hanging="360"/>
+      </w:pPr>
+      <w:rPr>
+        <w:rFonts w:ascii="Symbol" w:hAnsi="Symbol" w:hint="default"/>
+      </w:rPr>
+    </w:lvl>
+    <w:lvl w:ilvl="1" w:tplc="04090003" w:tentative="1">
+      <w:start w:val="1"/>
+      <w:numFmt w:val="bullet"/>
+      <w:lvlText w:val="o"/>
+      <w:lvlJc w:val="left"/>
+      <w:pPr>
+        <w:ind w:left="3562" w:hanging="360"/>
+      </w:pPr>
+      <w:rPr>
+        <w:rFonts w:ascii="Courier New" w:hAnsi="Courier New" w:cs="Courier New" w:hint="default"/>
+      </w:rPr>
+    </w:lvl>
+    <w:lvl w:ilvl="2" w:tplc="04090005" w:tentative="1">
+      <w:start w:val="1"/>
+      <w:numFmt w:val="bullet"/>
+      <w:lvlText w:val=""/>
+      <w:lvlJc w:val="left"/>
+      <w:pPr>
+        <w:ind w:left="4282" w:hanging="360"/>
+      </w:pPr>
+      <w:rPr>
+        <w:rFonts w:ascii="Wingdings" w:hAnsi="Wingdings" w:hint="default"/>
+      </w:rPr>
+    </w:lvl>
+    <w:lvl w:ilvl="3" w:tplc="04090001" w:tentative="1">
+      <w:start w:val="1"/>
+      <w:numFmt w:val="bullet"/>
+      <w:lvlText w:val=""/>
+      <w:lvlJc w:val="left"/>
+      <w:pPr>
+        <w:ind w:left="5002" w:hanging="360"/>
+      </w:pPr>
+      <w:rPr>
+        <w:rFonts w:ascii="Symbol" w:hAnsi="Symbol" w:hint="default"/>
+      </w:rPr>
+    </w:lvl>
+    <w:lvl w:ilvl="4" w:tplc="04090003" w:tentative="1">
+      <w:start w:val="1"/>
+      <w:numFmt w:val="bullet"/>
+      <w:lvlText w:val="o"/>
+      <w:lvlJc w:val="left"/>
+      <w:pPr>
+        <w:ind w:left="5722" w:hanging="360"/>
+      </w:pPr>
+      <w:rPr>
+        <w:rFonts w:ascii="Courier New" w:hAnsi="Courier New" w:cs="Courier New" w:hint="default"/>
+      </w:rPr>
+    </w:lvl>
+    <w:lvl w:ilvl="5" w:tplc="04090005" w:tentative="1">
+      <w:start w:val="1"/>
+      <w:numFmt w:val="bullet"/>
+      <w:lvlText w:val=""/>
+      <w:lvlJc w:val="left"/>
+      <w:pPr>
+        <w:ind w:left="6442" w:hanging="360"/>
+      </w:pPr>
+      <w:rPr>
+        <w:rFonts w:ascii="Wingdings" w:hAnsi="Wingdings" w:hint="default"/>
+      </w:rPr>
+    </w:lvl>
+    <w:lvl w:ilvl="6" w:tplc="04090001" w:tentative="1">
+      <w:start w:val="1"/>
+      <w:numFmt w:val="bullet"/>
+      <w:lvlText w:val=""/>
+      <w:lvlJc w:val="left"/>
+      <w:pPr>
+        <w:ind w:left="7162" w:hanging="360"/>
+      </w:pPr>
+      <w:rPr>
+        <w:rFonts w:ascii="Symbol" w:hAnsi="Symbol" w:hint="default"/>
+      </w:rPr>
+    </w:lvl>
+    <w:lvl w:ilvl="7" w:tplc="04090003" w:tentative="1">
+      <w:start w:val="1"/>
+      <w:numFmt w:val="bullet"/>
+      <w:lvlText w:val="o"/>
+      <w:lvlJc w:val="left"/>
+      <w:pPr>
+        <w:ind w:left="7882" w:hanging="360"/>
+      </w:pPr>
+      <w:rPr>
+        <w:rFonts w:ascii="Courier New" w:hAnsi="Courier New" w:cs="Courier New" w:hint="default"/>
+      </w:rPr>
+    </w:lvl>
+    <w:lvl w:ilvl="8" w:tplc="04090005" w:tentative="1">
+      <w:start w:val="1"/>
+      <w:numFmt w:val="bullet"/>
+      <w:lvlText w:val=""/>
+      <w:lvlJc w:val="left"/>
+      <w:pPr>
+        <w:ind w:left="8602" w:hanging="360"/>
+      </w:pPr>
+      <w:rPr>
+        <w:rFonts w:ascii="Wingdings" w:hAnsi="Wingdings" w:hint="default"/>
+      </w:rPr>
+    </w:lvl>
+  </w:abstractNum>
+  <w:abstractNum w:abstractNumId="2" w15:restartNumberingAfterBreak="0">
     <w:nsid w:val="27A236FC"/>
     <w:multiLevelType w:val="hybridMultilevel"/>
     <w:tmpl w:val="60CA7902"/>
@@ -387,7 +1102,233 @@
       </w:rPr>
     </w:lvl>
   </w:abstractNum>
-  <w:abstractNum w:abstractNumId="1" w15:restartNumberingAfterBreak="0">
+  <w:abstractNum w:abstractNumId="3" w15:restartNumberingAfterBreak="0">
+    <w:nsid w:val="2B7D2123"/>
+    <w:multiLevelType w:val="hybridMultilevel"/>
+    <w:tmpl w:val="2C38BEC0"/>
+    <w:lvl w:ilvl="0" w:tplc="04160001">
+      <w:start w:val="1"/>
+      <w:numFmt w:val="bullet"/>
+      <w:lvlText w:val=""/>
+      <w:lvlJc w:val="left"/>
+      <w:pPr>
+        <w:ind w:left="1776" w:hanging="360"/>
+      </w:pPr>
+      <w:rPr>
+        <w:rFonts w:ascii="Symbol" w:hAnsi="Symbol" w:hint="default"/>
+      </w:rPr>
+    </w:lvl>
+    <w:lvl w:ilvl="1" w:tplc="04090003">
+      <w:start w:val="1"/>
+      <w:numFmt w:val="bullet"/>
+      <w:lvlText w:val="o"/>
+      <w:lvlJc w:val="left"/>
+      <w:pPr>
+        <w:ind w:left="2203" w:hanging="360"/>
+      </w:pPr>
+      <w:rPr>
+        <w:rFonts w:ascii="Courier New" w:hAnsi="Courier New" w:cs="Courier New" w:hint="default"/>
+      </w:rPr>
+    </w:lvl>
+    <w:lvl w:ilvl="2" w:tplc="04090005" w:tentative="1">
+      <w:start w:val="1"/>
+      <w:numFmt w:val="bullet"/>
+      <w:lvlText w:val=""/>
+      <w:lvlJc w:val="left"/>
+      <w:pPr>
+        <w:ind w:left="3216" w:hanging="360"/>
+      </w:pPr>
+      <w:rPr>
+        <w:rFonts w:ascii="Wingdings" w:hAnsi="Wingdings" w:hint="default"/>
+      </w:rPr>
+    </w:lvl>
+    <w:lvl w:ilvl="3" w:tplc="04090001" w:tentative="1">
+      <w:start w:val="1"/>
+      <w:numFmt w:val="bullet"/>
+      <w:lvlText w:val=""/>
+      <w:lvlJc w:val="left"/>
+      <w:pPr>
+        <w:ind w:left="3936" w:hanging="360"/>
+      </w:pPr>
+      <w:rPr>
+        <w:rFonts w:ascii="Symbol" w:hAnsi="Symbol" w:hint="default"/>
+      </w:rPr>
+    </w:lvl>
+    <w:lvl w:ilvl="4" w:tplc="04090003" w:tentative="1">
+      <w:start w:val="1"/>
+      <w:numFmt w:val="bullet"/>
+      <w:lvlText w:val="o"/>
+      <w:lvlJc w:val="left"/>
+      <w:pPr>
+        <w:ind w:left="4656" w:hanging="360"/>
+      </w:pPr>
+      <w:rPr>
+        <w:rFonts w:ascii="Courier New" w:hAnsi="Courier New" w:cs="Courier New" w:hint="default"/>
+      </w:rPr>
+    </w:lvl>
+    <w:lvl w:ilvl="5" w:tplc="04090005" w:tentative="1">
+      <w:start w:val="1"/>
+      <w:numFmt w:val="bullet"/>
+      <w:lvlText w:val=""/>
+      <w:lvlJc w:val="left"/>
+      <w:pPr>
+        <w:ind w:left="5376" w:hanging="360"/>
+      </w:pPr>
+      <w:rPr>
+        <w:rFonts w:ascii="Wingdings" w:hAnsi="Wingdings" w:hint="default"/>
+      </w:rPr>
+    </w:lvl>
+    <w:lvl w:ilvl="6" w:tplc="04090001" w:tentative="1">
+      <w:start w:val="1"/>
+      <w:numFmt w:val="bullet"/>
+      <w:lvlText w:val=""/>
+      <w:lvlJc w:val="left"/>
+      <w:pPr>
+        <w:ind w:left="6096" w:hanging="360"/>
+      </w:pPr>
+      <w:rPr>
+        <w:rFonts w:ascii="Symbol" w:hAnsi="Symbol" w:hint="default"/>
+      </w:rPr>
+    </w:lvl>
+    <w:lvl w:ilvl="7" w:tplc="04090003" w:tentative="1">
+      <w:start w:val="1"/>
+      <w:numFmt w:val="bullet"/>
+      <w:lvlText w:val="o"/>
+      <w:lvlJc w:val="left"/>
+      <w:pPr>
+        <w:ind w:left="6816" w:hanging="360"/>
+      </w:pPr>
+      <w:rPr>
+        <w:rFonts w:ascii="Courier New" w:hAnsi="Courier New" w:cs="Courier New" w:hint="default"/>
+      </w:rPr>
+    </w:lvl>
+    <w:lvl w:ilvl="8" w:tplc="04090005" w:tentative="1">
+      <w:start w:val="1"/>
+      <w:numFmt w:val="bullet"/>
+      <w:lvlText w:val=""/>
+      <w:lvlJc w:val="left"/>
+      <w:pPr>
+        <w:ind w:left="7536" w:hanging="360"/>
+      </w:pPr>
+      <w:rPr>
+        <w:rFonts w:ascii="Wingdings" w:hAnsi="Wingdings" w:hint="default"/>
+      </w:rPr>
+    </w:lvl>
+  </w:abstractNum>
+  <w:abstractNum w:abstractNumId="4" w15:restartNumberingAfterBreak="0">
+    <w:nsid w:val="513A6043"/>
+    <w:multiLevelType w:val="hybridMultilevel"/>
+    <w:tmpl w:val="546AE80A"/>
+    <w:lvl w:ilvl="0" w:tplc="04160001">
+      <w:start w:val="1"/>
+      <w:numFmt w:val="bullet"/>
+      <w:lvlText w:val=""/>
+      <w:lvlJc w:val="left"/>
+      <w:pPr>
+        <w:ind w:left="2136" w:hanging="360"/>
+      </w:pPr>
+      <w:rPr>
+        <w:rFonts w:ascii="Symbol" w:hAnsi="Symbol" w:hint="default"/>
+      </w:rPr>
+    </w:lvl>
+    <w:lvl w:ilvl="1" w:tplc="04090003" w:tentative="1">
+      <w:start w:val="1"/>
+      <w:numFmt w:val="bullet"/>
+      <w:lvlText w:val="o"/>
+      <w:lvlJc w:val="left"/>
+      <w:pPr>
+        <w:ind w:left="2856" w:hanging="360"/>
+      </w:pPr>
+      <w:rPr>
+        <w:rFonts w:ascii="Courier New" w:hAnsi="Courier New" w:cs="Courier New" w:hint="default"/>
+      </w:rPr>
+    </w:lvl>
+    <w:lvl w:ilvl="2" w:tplc="04090005" w:tentative="1">
+      <w:start w:val="1"/>
+      <w:numFmt w:val="bullet"/>
+      <w:lvlText w:val=""/>
+      <w:lvlJc w:val="left"/>
+      <w:pPr>
+        <w:ind w:left="3576" w:hanging="360"/>
+      </w:pPr>
+      <w:rPr>
+        <w:rFonts w:ascii="Wingdings" w:hAnsi="Wingdings" w:hint="default"/>
+      </w:rPr>
+    </w:lvl>
+    <w:lvl w:ilvl="3" w:tplc="04090001" w:tentative="1">
+      <w:start w:val="1"/>
+      <w:numFmt w:val="bullet"/>
+      <w:lvlText w:val=""/>
+      <w:lvlJc w:val="left"/>
+      <w:pPr>
+        <w:ind w:left="4296" w:hanging="360"/>
+      </w:pPr>
+      <w:rPr>
+        <w:rFonts w:ascii="Symbol" w:hAnsi="Symbol" w:hint="default"/>
+      </w:rPr>
+    </w:lvl>
+    <w:lvl w:ilvl="4" w:tplc="04090003" w:tentative="1">
+      <w:start w:val="1"/>
+      <w:numFmt w:val="bullet"/>
+      <w:lvlText w:val="o"/>
+      <w:lvlJc w:val="left"/>
+      <w:pPr>
+        <w:ind w:left="5016" w:hanging="360"/>
+      </w:pPr>
+      <w:rPr>
+        <w:rFonts w:ascii="Courier New" w:hAnsi="Courier New" w:cs="Courier New" w:hint="default"/>
+      </w:rPr>
+    </w:lvl>
+    <w:lvl w:ilvl="5" w:tplc="04090005" w:tentative="1">
+      <w:start w:val="1"/>
+      <w:numFmt w:val="bullet"/>
+      <w:lvlText w:val=""/>
+      <w:lvlJc w:val="left"/>
+      <w:pPr>
+        <w:ind w:left="5736" w:hanging="360"/>
+      </w:pPr>
+      <w:rPr>
+        <w:rFonts w:ascii="Wingdings" w:hAnsi="Wingdings" w:hint="default"/>
+      </w:rPr>
+    </w:lvl>
+    <w:lvl w:ilvl="6" w:tplc="04090001" w:tentative="1">
+      <w:start w:val="1"/>
+      <w:numFmt w:val="bullet"/>
+      <w:lvlText w:val=""/>
+      <w:lvlJc w:val="left"/>
+      <w:pPr>
+        <w:ind w:left="6456" w:hanging="360"/>
+      </w:pPr>
+      <w:rPr>
+        <w:rFonts w:ascii="Symbol" w:hAnsi="Symbol" w:hint="default"/>
+      </w:rPr>
+    </w:lvl>
+    <w:lvl w:ilvl="7" w:tplc="04090003" w:tentative="1">
+      <w:start w:val="1"/>
+      <w:numFmt w:val="bullet"/>
+      <w:lvlText w:val="o"/>
+      <w:lvlJc w:val="left"/>
+      <w:pPr>
+        <w:ind w:left="7176" w:hanging="360"/>
+      </w:pPr>
+      <w:rPr>
+        <w:rFonts w:ascii="Courier New" w:hAnsi="Courier New" w:cs="Courier New" w:hint="default"/>
+      </w:rPr>
+    </w:lvl>
+    <w:lvl w:ilvl="8" w:tplc="04090005" w:tentative="1">
+      <w:start w:val="1"/>
+      <w:numFmt w:val="bullet"/>
+      <w:lvlText w:val=""/>
+      <w:lvlJc w:val="left"/>
+      <w:pPr>
+        <w:ind w:left="7896" w:hanging="360"/>
+      </w:pPr>
+      <w:rPr>
+        <w:rFonts w:ascii="Wingdings" w:hAnsi="Wingdings" w:hint="default"/>
+      </w:rPr>
+    </w:lvl>
+  </w:abstractNum>
+  <w:abstractNum w:abstractNumId="5" w15:restartNumberingAfterBreak="0">
     <w:nsid w:val="6BAE5040"/>
     <w:multiLevelType w:val="hybridMultilevel"/>
     <w:tmpl w:val="BD3C460E"/>
@@ -403,7 +1344,7 @@
         <w:rFonts w:ascii="Symbol" w:hAnsi="Symbol" w:hint="default"/>
       </w:rPr>
     </w:lvl>
-    <w:lvl w:ilvl="1" w:tplc="04160003" w:tentative="1">
+    <w:lvl w:ilvl="1" w:tplc="04160003">
       <w:start w:val="1"/>
       <w:numFmt w:val="bullet"/>
       <w:lvlText w:val="o"/>
@@ -415,7 +1356,7 @@
         <w:rFonts w:ascii="Courier New" w:hAnsi="Courier New" w:cs="Courier New" w:hint="default"/>
       </w:rPr>
     </w:lvl>
-    <w:lvl w:ilvl="2" w:tplc="04160005" w:tentative="1">
+    <w:lvl w:ilvl="2" w:tplc="04160005">
       <w:start w:val="1"/>
       <w:numFmt w:val="bullet"/>
       <w:lvlText w:val=""/>
@@ -494,6 +1435,119 @@
       <w:lvlJc w:val="left"/>
       <w:pPr>
         <w:ind w:left="6480" w:hanging="360"/>
+      </w:pPr>
+      <w:rPr>
+        <w:rFonts w:ascii="Wingdings" w:hAnsi="Wingdings" w:hint="default"/>
+      </w:rPr>
+    </w:lvl>
+  </w:abstractNum>
+  <w:abstractNum w:abstractNumId="6" w15:restartNumberingAfterBreak="0">
+    <w:nsid w:val="7FAB27E7"/>
+    <w:multiLevelType w:val="hybridMultilevel"/>
+    <w:tmpl w:val="AAA27A50"/>
+    <w:lvl w:ilvl="0" w:tplc="04160001">
+      <w:start w:val="1"/>
+      <w:numFmt w:val="bullet"/>
+      <w:lvlText w:val=""/>
+      <w:lvlJc w:val="left"/>
+      <w:pPr>
+        <w:ind w:left="1777" w:hanging="360"/>
+      </w:pPr>
+      <w:rPr>
+        <w:rFonts w:ascii="Symbol" w:hAnsi="Symbol" w:hint="default"/>
+      </w:rPr>
+    </w:lvl>
+    <w:lvl w:ilvl="1" w:tplc="04090003">
+      <w:start w:val="1"/>
+      <w:numFmt w:val="bullet"/>
+      <w:lvlText w:val="o"/>
+      <w:lvlJc w:val="left"/>
+      <w:pPr>
+        <w:ind w:left="1636" w:hanging="360"/>
+      </w:pPr>
+      <w:rPr>
+        <w:rFonts w:ascii="Courier New" w:hAnsi="Courier New" w:cs="Courier New" w:hint="default"/>
+      </w:rPr>
+    </w:lvl>
+    <w:lvl w:ilvl="2" w:tplc="04090005" w:tentative="1">
+      <w:start w:val="1"/>
+      <w:numFmt w:val="bullet"/>
+      <w:lvlText w:val=""/>
+      <w:lvlJc w:val="left"/>
+      <w:pPr>
+        <w:ind w:left="3217" w:hanging="360"/>
+      </w:pPr>
+      <w:rPr>
+        <w:rFonts w:ascii="Wingdings" w:hAnsi="Wingdings" w:hint="default"/>
+      </w:rPr>
+    </w:lvl>
+    <w:lvl w:ilvl="3" w:tplc="04090001" w:tentative="1">
+      <w:start w:val="1"/>
+      <w:numFmt w:val="bullet"/>
+      <w:lvlText w:val=""/>
+      <w:lvlJc w:val="left"/>
+      <w:pPr>
+        <w:ind w:left="3937" w:hanging="360"/>
+      </w:pPr>
+      <w:rPr>
+        <w:rFonts w:ascii="Symbol" w:hAnsi="Symbol" w:hint="default"/>
+      </w:rPr>
+    </w:lvl>
+    <w:lvl w:ilvl="4" w:tplc="04090003" w:tentative="1">
+      <w:start w:val="1"/>
+      <w:numFmt w:val="bullet"/>
+      <w:lvlText w:val="o"/>
+      <w:lvlJc w:val="left"/>
+      <w:pPr>
+        <w:ind w:left="4657" w:hanging="360"/>
+      </w:pPr>
+      <w:rPr>
+        <w:rFonts w:ascii="Courier New" w:hAnsi="Courier New" w:cs="Courier New" w:hint="default"/>
+      </w:rPr>
+    </w:lvl>
+    <w:lvl w:ilvl="5" w:tplc="04090005" w:tentative="1">
+      <w:start w:val="1"/>
+      <w:numFmt w:val="bullet"/>
+      <w:lvlText w:val=""/>
+      <w:lvlJc w:val="left"/>
+      <w:pPr>
+        <w:ind w:left="5377" w:hanging="360"/>
+      </w:pPr>
+      <w:rPr>
+        <w:rFonts w:ascii="Wingdings" w:hAnsi="Wingdings" w:hint="default"/>
+      </w:rPr>
+    </w:lvl>
+    <w:lvl w:ilvl="6" w:tplc="04090001" w:tentative="1">
+      <w:start w:val="1"/>
+      <w:numFmt w:val="bullet"/>
+      <w:lvlText w:val=""/>
+      <w:lvlJc w:val="left"/>
+      <w:pPr>
+        <w:ind w:left="6097" w:hanging="360"/>
+      </w:pPr>
+      <w:rPr>
+        <w:rFonts w:ascii="Symbol" w:hAnsi="Symbol" w:hint="default"/>
+      </w:rPr>
+    </w:lvl>
+    <w:lvl w:ilvl="7" w:tplc="04090003" w:tentative="1">
+      <w:start w:val="1"/>
+      <w:numFmt w:val="bullet"/>
+      <w:lvlText w:val="o"/>
+      <w:lvlJc w:val="left"/>
+      <w:pPr>
+        <w:ind w:left="6817" w:hanging="360"/>
+      </w:pPr>
+      <w:rPr>
+        <w:rFonts w:ascii="Courier New" w:hAnsi="Courier New" w:cs="Courier New" w:hint="default"/>
+      </w:rPr>
+    </w:lvl>
+    <w:lvl w:ilvl="8" w:tplc="04090005" w:tentative="1">
+      <w:start w:val="1"/>
+      <w:numFmt w:val="bullet"/>
+      <w:lvlText w:val=""/>
+      <w:lvlJc w:val="left"/>
+      <w:pPr>
+        <w:ind w:left="7537" w:hanging="360"/>
       </w:pPr>
       <w:rPr>
         <w:rFonts w:ascii="Wingdings" w:hAnsi="Wingdings" w:hint="default"/>
@@ -501,16 +1555,31 @@
     </w:lvl>
   </w:abstractNum>
   <w:num w:numId="1">
+    <w:abstractNumId w:val="2"/>
+  </w:num>
+  <w:num w:numId="2">
+    <w:abstractNumId w:val="5"/>
+  </w:num>
+  <w:num w:numId="3">
     <w:abstractNumId w:val="0"/>
   </w:num>
-  <w:num w:numId="2">
+  <w:num w:numId="4">
     <w:abstractNumId w:val="1"/>
+  </w:num>
+  <w:num w:numId="5">
+    <w:abstractNumId w:val="4"/>
+  </w:num>
+  <w:num w:numId="6">
+    <w:abstractNumId w:val="6"/>
+  </w:num>
+  <w:num w:numId="7">
+    <w:abstractNumId w:val="3"/>
   </w:num>
 </w:numbering>
 </file>
 
 <file path=word/styles.xml><?xml version="1.0" encoding="utf-8"?>
-<w:styles xmlns:mc="http://schemas.openxmlformats.org/markup-compatibility/2006" xmlns:r="http://schemas.openxmlformats.org/officeDocument/2006/relationships" xmlns:w="http://schemas.openxmlformats.org/wordprocessingml/2006/main" xmlns:w14="http://schemas.microsoft.com/office/word/2010/wordml" xmlns:w15="http://schemas.microsoft.com/office/word/2012/wordml" mc:Ignorable="w14 w15">
+<w:styles xmlns:mc="http://schemas.openxmlformats.org/markup-compatibility/2006" xmlns:r="http://schemas.openxmlformats.org/officeDocument/2006/relationships" xmlns:w="http://schemas.openxmlformats.org/wordprocessingml/2006/main" xmlns:w14="http://schemas.microsoft.com/office/word/2010/wordml" xmlns:w15="http://schemas.microsoft.com/office/word/2012/wordml" xmlns:w16cid="http://schemas.microsoft.com/office/word/2016/wordml/cid" xmlns:w16se="http://schemas.microsoft.com/office/word/2015/wordml/symex" mc:Ignorable="w14 w15 w16se w16cid">
   <w:docDefaults>
     <w:rPrDefault>
       <w:rPr>
@@ -526,7 +1595,7 @@
       </w:pPr>
     </w:pPrDefault>
   </w:docDefaults>
-  <w:latentStyles w:defLockedState="0" w:defUIPriority="99" w:defSemiHidden="0" w:defUnhideWhenUsed="0" w:defQFormat="0" w:count="371">
+  <w:latentStyles w:defLockedState="0" w:defUIPriority="99" w:defSemiHidden="0" w:defUnhideWhenUsed="0" w:defQFormat="0" w:count="375">
     <w:lsdException w:name="Normal" w:uiPriority="0" w:qFormat="1"/>
     <w:lsdException w:name="heading 1" w:uiPriority="9" w:qFormat="1"/>
     <w:lsdException w:name="heading 2" w:semiHidden="1" w:uiPriority="9" w:unhideWhenUsed="1" w:qFormat="1"/>
@@ -632,7 +1701,6 @@
     <w:lsdException w:name="HTML Sample" w:semiHidden="1" w:unhideWhenUsed="1"/>
     <w:lsdException w:name="HTML Typewriter" w:semiHidden="1" w:unhideWhenUsed="1"/>
     <w:lsdException w:name="HTML Variable" w:semiHidden="1" w:unhideWhenUsed="1"/>
-    <w:lsdException w:name="Normal Table" w:semiHidden="1" w:unhideWhenUsed="1"/>
     <w:lsdException w:name="annotation subject" w:semiHidden="1" w:unhideWhenUsed="1"/>
     <w:lsdException w:name="No List" w:semiHidden="1" w:unhideWhenUsed="1"/>
     <w:lsdException w:name="Outline List 1" w:semiHidden="1" w:unhideWhenUsed="1"/>
@@ -676,10 +1744,8 @@
     <w:lsdException w:name="Table Elegant" w:semiHidden="1" w:unhideWhenUsed="1"/>
     <w:lsdException w:name="Table Professional" w:semiHidden="1" w:unhideWhenUsed="1"/>
     <w:lsdException w:name="Table Subtle 1" w:semiHidden="1" w:unhideWhenUsed="1"/>
-    <w:lsdException w:name="Table Subtle 2" w:semiHidden="1" w:unhideWhenUsed="1"/>
     <w:lsdException w:name="Table Web 1" w:semiHidden="1" w:unhideWhenUsed="1"/>
     <w:lsdException w:name="Table Web 2" w:semiHidden="1" w:unhideWhenUsed="1"/>
-    <w:lsdException w:name="Table Web 3" w:semiHidden="1" w:unhideWhenUsed="1"/>
     <w:lsdException w:name="Balloon Text" w:semiHidden="1" w:unhideWhenUsed="1"/>
     <w:lsdException w:name="Table Grid" w:uiPriority="39"/>
     <w:lsdException w:name="Table Theme" w:semiHidden="1" w:unhideWhenUsed="1"/>
@@ -898,18 +1964,21 @@
     <w:lsdException w:name="List Table 5 Dark Accent 6" w:uiPriority="50"/>
     <w:lsdException w:name="List Table 6 Colorful Accent 6" w:uiPriority="51"/>
     <w:lsdException w:name="List Table 7 Colorful Accent 6" w:uiPriority="52"/>
+    <w:lsdException w:name="Mention" w:semiHidden="1" w:unhideWhenUsed="1"/>
+    <w:lsdException w:name="Smart Hyperlink" w:semiHidden="1" w:unhideWhenUsed="1"/>
+    <w:lsdException w:name="Hashtag" w:semiHidden="1" w:unhideWhenUsed="1"/>
+    <w:lsdException w:name="Unresolved Mention" w:semiHidden="1" w:unhideWhenUsed="1"/>
   </w:latentStyles>
   <w:style w:type="paragraph" w:default="1" w:styleId="Normal">
     <w:name w:val="Normal"/>
     <w:qFormat/>
   </w:style>
-  <w:style w:type="character" w:default="1" w:styleId="Fontepargpadro">
+  <w:style w:type="character" w:default="1" w:styleId="DefaultParagraphFont">
     <w:name w:val="Default Paragraph Font"/>
     <w:uiPriority w:val="1"/>
-    <w:semiHidden/>
     <w:unhideWhenUsed/>
   </w:style>
-  <w:style w:type="table" w:default="1" w:styleId="Tabelanormal">
+  <w:style w:type="table" w:default="1" w:styleId="TableNormal">
     <w:name w:val="Normal Table"/>
     <w:uiPriority w:val="99"/>
     <w:semiHidden/>
@@ -924,13 +1993,13 @@
       </w:tblCellMar>
     </w:tblPr>
   </w:style>
-  <w:style w:type="numbering" w:default="1" w:styleId="Semlista">
+  <w:style w:type="numbering" w:default="1" w:styleId="NoList">
     <w:name w:val="No List"/>
     <w:uiPriority w:val="99"/>
     <w:semiHidden/>
     <w:unhideWhenUsed/>
   </w:style>
-  <w:style w:type="paragraph" w:styleId="PargrafodaLista">
+  <w:style w:type="paragraph" w:styleId="ListParagraph">
     <w:name w:val="List Paragraph"/>
     <w:basedOn w:val="Normal"/>
     <w:uiPriority w:val="34"/>
@@ -940,6 +2009,50 @@
       <w:ind w:left="720"/>
       <w:contextualSpacing/>
     </w:pPr>
+  </w:style>
+  <w:style w:type="paragraph" w:styleId="Header">
+    <w:name w:val="header"/>
+    <w:basedOn w:val="Normal"/>
+    <w:link w:val="HeaderChar"/>
+    <w:uiPriority w:val="99"/>
+    <w:unhideWhenUsed/>
+    <w:rsid w:val="005D19C3"/>
+    <w:pPr>
+      <w:tabs>
+        <w:tab w:val="center" w:pos="4680"/>
+        <w:tab w:val="right" w:pos="9360"/>
+      </w:tabs>
+      <w:spacing w:after="0" w:line="240" w:lineRule="auto"/>
+    </w:pPr>
+  </w:style>
+  <w:style w:type="character" w:customStyle="1" w:styleId="HeaderChar">
+    <w:name w:val="Header Char"/>
+    <w:basedOn w:val="DefaultParagraphFont"/>
+    <w:link w:val="Header"/>
+    <w:uiPriority w:val="99"/>
+    <w:rsid w:val="005D19C3"/>
+  </w:style>
+  <w:style w:type="paragraph" w:styleId="Footer">
+    <w:name w:val="footer"/>
+    <w:basedOn w:val="Normal"/>
+    <w:link w:val="FooterChar"/>
+    <w:uiPriority w:val="99"/>
+    <w:unhideWhenUsed/>
+    <w:rsid w:val="005D19C3"/>
+    <w:pPr>
+      <w:tabs>
+        <w:tab w:val="center" w:pos="4680"/>
+        <w:tab w:val="right" w:pos="9360"/>
+      </w:tabs>
+      <w:spacing w:after="0" w:line="240" w:lineRule="auto"/>
+    </w:pPr>
+  </w:style>
+  <w:style w:type="character" w:customStyle="1" w:styleId="FooterChar">
+    <w:name w:val="Footer Char"/>
+    <w:basedOn w:val="DefaultParagraphFont"/>
+    <w:link w:val="Footer"/>
+    <w:uiPriority w:val="99"/>
+    <w:rsid w:val="005D19C3"/>
   </w:style>
 </w:styles>
 </file>

</xml_diff>